<commit_message>
Transferred Research Materials, added Questions Analysis
</commit_message>
<xml_diff>
--- a/Questions Analysis/Mobile Question Analysis.docx
+++ b/Questions Analysis/Mobile Question Analysis.docx
@@ -16,10 +16,1331 @@
           <w:sz w:val="24"/>
           <w:szCs w:val="24"/>
         </w:rPr>
-        <w:t>Test</w:t>
+        <w:t>(4) Rank the following mobile apps, by estimating the frequency of usage you devote to each app in your mobile device</w:t>
+      </w:r>
+    </w:p>
+    <w:p>
+      <w:pPr>
+        <w:pStyle w:val="ListParagraph"/>
+        <w:numPr>
+          <w:ilvl w:val="0"/>
+          <w:numId w:val="1"/>
+        </w:numPr>
+        <w:rPr>
+          <w:rFonts w:ascii="Arial" w:hAnsi="Arial" w:cs="Arial"/>
+          <w:sz w:val="24"/>
+          <w:szCs w:val="24"/>
+        </w:rPr>
+      </w:pPr>
+      <w:r>
+        <w:rPr>
+          <w:rFonts w:ascii="Arial" w:hAnsi="Arial" w:cs="Arial"/>
+          <w:sz w:val="24"/>
+          <w:szCs w:val="24"/>
+        </w:rPr>
+        <w:t>Choices</w:t>
+      </w:r>
+      <w:r>
+        <w:rPr>
+          <w:rFonts w:ascii="Arial" w:hAnsi="Arial" w:cs="Arial"/>
+          <w:sz w:val="24"/>
+          <w:szCs w:val="24"/>
+        </w:rPr>
+        <w:t xml:space="preserve"> </w:t>
+      </w:r>
+      <w:r>
+        <w:rPr>
+          <w:rFonts w:ascii="Arial" w:hAnsi="Arial" w:cs="Arial"/>
+          <w:b/>
+          <w:sz w:val="24"/>
+          <w:szCs w:val="24"/>
+        </w:rPr>
+        <w:t>(Social Networking Apps, Games, Utilities, Fitness and Health, Media and References, Entertainment and News)</w:t>
+      </w:r>
+    </w:p>
+    <w:p>
+      <w:pPr>
+        <w:pStyle w:val="ListParagraph"/>
+        <w:numPr>
+          <w:ilvl w:val="0"/>
+          <w:numId w:val="1"/>
+        </w:numPr>
+        <w:rPr>
+          <w:rFonts w:ascii="Arial" w:hAnsi="Arial" w:cs="Arial"/>
+          <w:sz w:val="24"/>
+          <w:szCs w:val="24"/>
+        </w:rPr>
+      </w:pPr>
+      <w:r>
+        <w:rPr>
+          <w:rFonts w:ascii="Arial" w:hAnsi="Arial" w:cs="Arial"/>
+          <w:sz w:val="24"/>
+          <w:szCs w:val="24"/>
+        </w:rPr>
+        <w:t>Implication of each choice</w:t>
+      </w:r>
+    </w:p>
+    <w:p>
+      <w:pPr>
+        <w:pStyle w:val="ListParagraph"/>
+        <w:numPr>
+          <w:ilvl w:val="1"/>
+          <w:numId w:val="1"/>
+        </w:numPr>
+        <w:rPr>
+          <w:rFonts w:ascii="Arial" w:hAnsi="Arial" w:cs="Arial"/>
+          <w:sz w:val="24"/>
+          <w:szCs w:val="24"/>
+        </w:rPr>
+      </w:pPr>
+      <w:r>
+        <w:rPr>
+          <w:rFonts w:ascii="Arial" w:hAnsi="Arial" w:cs="Arial"/>
+          <w:sz w:val="24"/>
+          <w:szCs w:val="24"/>
+        </w:rPr>
+        <w:t>Social Networking Apps</w:t>
+      </w:r>
+    </w:p>
+    <w:p>
+      <w:pPr>
+        <w:pStyle w:val="ListParagraph"/>
+        <w:numPr>
+          <w:ilvl w:val="1"/>
+          <w:numId w:val="1"/>
+        </w:numPr>
+        <w:rPr>
+          <w:rFonts w:ascii="Arial" w:hAnsi="Arial" w:cs="Arial"/>
+          <w:sz w:val="24"/>
+          <w:szCs w:val="24"/>
+        </w:rPr>
+      </w:pPr>
+      <w:r>
+        <w:rPr>
+          <w:rFonts w:ascii="Arial" w:hAnsi="Arial" w:cs="Arial"/>
+          <w:sz w:val="24"/>
+          <w:szCs w:val="24"/>
+        </w:rPr>
+        <w:t xml:space="preserve">Games </w:t>
+      </w:r>
+    </w:p>
+    <w:p>
+      <w:pPr>
+        <w:pStyle w:val="ListParagraph"/>
+        <w:numPr>
+          <w:ilvl w:val="1"/>
+          <w:numId w:val="1"/>
+        </w:numPr>
+        <w:rPr>
+          <w:rFonts w:ascii="Arial" w:hAnsi="Arial" w:cs="Arial"/>
+          <w:sz w:val="24"/>
+          <w:szCs w:val="24"/>
+        </w:rPr>
+      </w:pPr>
+      <w:r>
+        <w:rPr>
+          <w:rFonts w:ascii="Arial" w:hAnsi="Arial" w:cs="Arial"/>
+          <w:sz w:val="24"/>
+          <w:szCs w:val="24"/>
+        </w:rPr>
+        <w:t>Utilities</w:t>
+      </w:r>
+    </w:p>
+    <w:p>
+      <w:pPr>
+        <w:pStyle w:val="ListParagraph"/>
+        <w:numPr>
+          <w:ilvl w:val="1"/>
+          <w:numId w:val="1"/>
+        </w:numPr>
+        <w:rPr>
+          <w:rFonts w:ascii="Arial" w:hAnsi="Arial" w:cs="Arial"/>
+          <w:sz w:val="24"/>
+          <w:szCs w:val="24"/>
+        </w:rPr>
+      </w:pPr>
+      <w:r>
+        <w:rPr>
+          <w:rFonts w:ascii="Arial" w:hAnsi="Arial" w:cs="Arial"/>
+          <w:sz w:val="24"/>
+          <w:szCs w:val="24"/>
+        </w:rPr>
+        <w:t>Fitness and Health</w:t>
+      </w:r>
+    </w:p>
+    <w:p>
+      <w:pPr>
+        <w:pStyle w:val="ListParagraph"/>
+        <w:numPr>
+          <w:ilvl w:val="1"/>
+          <w:numId w:val="1"/>
+        </w:numPr>
+        <w:rPr>
+          <w:rFonts w:ascii="Arial" w:hAnsi="Arial" w:cs="Arial"/>
+          <w:sz w:val="24"/>
+          <w:szCs w:val="24"/>
+        </w:rPr>
+      </w:pPr>
+      <w:r>
+        <w:rPr>
+          <w:rFonts w:ascii="Arial" w:hAnsi="Arial" w:cs="Arial"/>
+          <w:sz w:val="24"/>
+          <w:szCs w:val="24"/>
+        </w:rPr>
+        <w:t>Media and References</w:t>
+      </w:r>
+    </w:p>
+    <w:p>
+      <w:pPr>
+        <w:pStyle w:val="ListParagraph"/>
+        <w:numPr>
+          <w:ilvl w:val="1"/>
+          <w:numId w:val="1"/>
+        </w:numPr>
+        <w:rPr>
+          <w:rFonts w:ascii="Arial" w:hAnsi="Arial" w:cs="Arial"/>
+          <w:sz w:val="24"/>
+          <w:szCs w:val="24"/>
+        </w:rPr>
+      </w:pPr>
+      <w:r>
+        <w:rPr>
+          <w:rFonts w:ascii="Arial" w:hAnsi="Arial" w:cs="Arial"/>
+          <w:sz w:val="24"/>
+          <w:szCs w:val="24"/>
+        </w:rPr>
+        <w:t>Entertainment and News</w:t>
+      </w:r>
+    </w:p>
+    <w:p>
+      <w:pPr>
+        <w:pStyle w:val="ListParagraph"/>
+        <w:numPr>
+          <w:ilvl w:val="0"/>
+          <w:numId w:val="1"/>
+        </w:numPr>
+        <w:rPr>
+          <w:rFonts w:ascii="Arial" w:hAnsi="Arial" w:cs="Arial"/>
+          <w:sz w:val="24"/>
+          <w:szCs w:val="24"/>
+        </w:rPr>
+      </w:pPr>
+      <w:r>
+        <w:rPr>
+          <w:rFonts w:ascii="Arial" w:hAnsi="Arial" w:cs="Arial"/>
+          <w:sz w:val="24"/>
+          <w:szCs w:val="24"/>
+        </w:rPr>
+        <w:t>What question does it answer</w:t>
+      </w:r>
+    </w:p>
+    <w:p>
+      <w:pPr>
+        <w:pStyle w:val="ListParagraph"/>
+        <w:numPr>
+          <w:ilvl w:val="1"/>
+          <w:numId w:val="1"/>
+        </w:numPr>
+        <w:rPr>
+          <w:rFonts w:ascii="Arial" w:hAnsi="Arial" w:cs="Arial"/>
+          <w:sz w:val="24"/>
+          <w:szCs w:val="24"/>
+        </w:rPr>
+      </w:pPr>
+      <w:r>
+        <w:rPr>
+          <w:rFonts w:ascii="Arial" w:hAnsi="Arial" w:cs="Arial"/>
+          <w:sz w:val="24"/>
+          <w:szCs w:val="24"/>
+        </w:rPr>
+        <w:t>How do these actors shape the design process?</w:t>
+      </w:r>
+    </w:p>
+    <w:p>
+      <w:pPr>
+        <w:pStyle w:val="ListParagraph"/>
+        <w:numPr>
+          <w:ilvl w:val="1"/>
+          <w:numId w:val="1"/>
+        </w:numPr>
+        <w:rPr>
+          <w:rFonts w:ascii="Arial" w:hAnsi="Arial" w:cs="Arial"/>
+          <w:sz w:val="24"/>
+          <w:szCs w:val="24"/>
+        </w:rPr>
+      </w:pPr>
+      <w:r>
+        <w:rPr>
+          <w:rFonts w:ascii="Arial" w:hAnsi="Arial" w:cs="Arial"/>
+          <w:sz w:val="24"/>
+          <w:szCs w:val="24"/>
+        </w:rPr>
+        <w:t>What is the nature of their influences?</w:t>
+      </w:r>
+    </w:p>
+    <w:p>
+      <w:pPr>
+        <w:pStyle w:val="ListParagraph"/>
+        <w:numPr>
+          <w:ilvl w:val="0"/>
+          <w:numId w:val="1"/>
+        </w:numPr>
+        <w:rPr>
+          <w:rFonts w:ascii="Arial" w:hAnsi="Arial" w:cs="Arial"/>
+          <w:sz w:val="24"/>
+          <w:szCs w:val="24"/>
+        </w:rPr>
+      </w:pPr>
+      <w:r>
+        <w:rPr>
+          <w:rFonts w:ascii="Arial" w:hAnsi="Arial" w:cs="Arial"/>
+          <w:sz w:val="24"/>
+          <w:szCs w:val="24"/>
+        </w:rPr>
+        <w:t>Research to backup</w:t>
+      </w:r>
+    </w:p>
+    <w:p>
+      <w:pPr>
+        <w:rPr>
+          <w:rFonts w:ascii="Arial" w:hAnsi="Arial" w:cs="Arial"/>
+          <w:sz w:val="24"/>
+          <w:szCs w:val="24"/>
+        </w:rPr>
+      </w:pPr>
+      <w:r>
+        <w:rPr>
+          <w:rFonts w:ascii="Arial" w:hAnsi="Arial" w:cs="Arial"/>
+          <w:sz w:val="24"/>
+          <w:szCs w:val="24"/>
+        </w:rPr>
+        <w:t>(5) Tallying the number of mobile applications in your gadgets, identify the range of your installed applications for each category.</w:t>
+      </w:r>
+    </w:p>
+    <w:p>
+      <w:pPr>
+        <w:pStyle w:val="ListParagraph"/>
+        <w:numPr>
+          <w:ilvl w:val="0"/>
+          <w:numId w:val="1"/>
+        </w:numPr>
+        <w:rPr>
+          <w:rFonts w:ascii="Arial" w:hAnsi="Arial" w:cs="Arial"/>
+          <w:sz w:val="24"/>
+          <w:szCs w:val="24"/>
+        </w:rPr>
+      </w:pPr>
+      <w:r>
+        <w:rPr>
+          <w:rFonts w:ascii="Arial" w:hAnsi="Arial" w:cs="Arial"/>
+          <w:sz w:val="24"/>
+          <w:szCs w:val="24"/>
+        </w:rPr>
+        <w:t>Choice</w:t>
+      </w:r>
+      <w:r>
+        <w:rPr>
+          <w:rFonts w:ascii="Arial" w:hAnsi="Arial" w:cs="Arial"/>
+          <w:sz w:val="24"/>
+          <w:szCs w:val="24"/>
+        </w:rPr>
+        <w:t xml:space="preserve">s </w:t>
+      </w:r>
+      <w:r>
+        <w:rPr>
+          <w:rFonts w:ascii="Arial" w:hAnsi="Arial" w:cs="Arial"/>
+          <w:b/>
+          <w:sz w:val="24"/>
+          <w:szCs w:val="24"/>
+        </w:rPr>
+        <w:t>(</w:t>
+      </w:r>
+      <w:r>
+        <w:rPr>
+          <w:rFonts w:ascii="Arial" w:hAnsi="Arial" w:cs="Arial"/>
+          <w:b/>
+          <w:sz w:val="24"/>
+          <w:szCs w:val="24"/>
+        </w:rPr>
+        <w:t>Social Networking Apps</w:t>
+      </w:r>
+      <w:r>
+        <w:rPr>
+          <w:rFonts w:ascii="Arial" w:hAnsi="Arial" w:cs="Arial"/>
+          <w:b/>
+          <w:sz w:val="24"/>
+          <w:szCs w:val="24"/>
+        </w:rPr>
+        <w:t xml:space="preserve">, </w:t>
+      </w:r>
+      <w:r>
+        <w:rPr>
+          <w:rFonts w:ascii="Arial" w:hAnsi="Arial" w:cs="Arial"/>
+          <w:b/>
+          <w:sz w:val="24"/>
+          <w:szCs w:val="24"/>
+        </w:rPr>
+        <w:t>Working Communication apps</w:t>
+      </w:r>
+      <w:r>
+        <w:rPr>
+          <w:rFonts w:ascii="Arial" w:hAnsi="Arial" w:cs="Arial"/>
+          <w:b/>
+          <w:sz w:val="24"/>
+          <w:szCs w:val="24"/>
+        </w:rPr>
+        <w:t xml:space="preserve">, </w:t>
+      </w:r>
+      <w:r>
+        <w:rPr>
+          <w:rFonts w:ascii="Arial" w:hAnsi="Arial" w:cs="Arial"/>
+          <w:b/>
+          <w:sz w:val="24"/>
+          <w:szCs w:val="24"/>
+        </w:rPr>
+        <w:t>Personal Communication Apps</w:t>
+      </w:r>
+      <w:r>
+        <w:rPr>
+          <w:rFonts w:ascii="Arial" w:hAnsi="Arial" w:cs="Arial"/>
+          <w:b/>
+          <w:sz w:val="24"/>
+          <w:szCs w:val="24"/>
+        </w:rPr>
+        <w:t xml:space="preserve">, </w:t>
+      </w:r>
+      <w:r>
+        <w:rPr>
+          <w:rFonts w:ascii="Arial" w:hAnsi="Arial" w:cs="Arial"/>
+          <w:b/>
+          <w:sz w:val="24"/>
+          <w:szCs w:val="24"/>
+        </w:rPr>
+        <w:t>Business Related Apps</w:t>
+      </w:r>
+      <w:r>
+        <w:rPr>
+          <w:rFonts w:ascii="Arial" w:hAnsi="Arial" w:cs="Arial"/>
+          <w:b/>
+          <w:sz w:val="24"/>
+          <w:szCs w:val="24"/>
+        </w:rPr>
+        <w:t xml:space="preserve">, </w:t>
+      </w:r>
+      <w:r>
+        <w:rPr>
+          <w:rFonts w:ascii="Arial" w:hAnsi="Arial" w:cs="Arial"/>
+          <w:b/>
+          <w:sz w:val="24"/>
+          <w:szCs w:val="24"/>
+        </w:rPr>
+        <w:t>Leisure Apps</w:t>
+      </w:r>
+      <w:r>
+        <w:rPr>
+          <w:rFonts w:ascii="Arial" w:hAnsi="Arial" w:cs="Arial"/>
+          <w:b/>
+          <w:sz w:val="24"/>
+          <w:szCs w:val="24"/>
+        </w:rPr>
+        <w:t>)</w:t>
+      </w:r>
+    </w:p>
+    <w:p>
+      <w:pPr>
+        <w:pStyle w:val="ListParagraph"/>
+        <w:numPr>
+          <w:ilvl w:val="0"/>
+          <w:numId w:val="1"/>
+        </w:numPr>
+        <w:rPr>
+          <w:rFonts w:ascii="Arial" w:hAnsi="Arial" w:cs="Arial"/>
+          <w:sz w:val="24"/>
+          <w:szCs w:val="24"/>
+        </w:rPr>
+      </w:pPr>
+      <w:r>
+        <w:rPr>
+          <w:rFonts w:ascii="Arial" w:hAnsi="Arial" w:cs="Arial"/>
+          <w:sz w:val="24"/>
+          <w:szCs w:val="24"/>
+        </w:rPr>
+        <w:t>Implication of each choice</w:t>
+      </w:r>
+    </w:p>
+    <w:p>
+      <w:pPr>
+        <w:pStyle w:val="ListParagraph"/>
+        <w:numPr>
+          <w:ilvl w:val="1"/>
+          <w:numId w:val="1"/>
+        </w:numPr>
+        <w:rPr>
+          <w:rFonts w:ascii="Arial" w:hAnsi="Arial" w:cs="Arial"/>
+          <w:sz w:val="24"/>
+          <w:szCs w:val="24"/>
+        </w:rPr>
+      </w:pPr>
+      <w:r>
+        <w:rPr>
+          <w:rFonts w:ascii="Arial" w:hAnsi="Arial" w:cs="Arial"/>
+          <w:sz w:val="24"/>
+          <w:szCs w:val="24"/>
+        </w:rPr>
+        <w:t>Social Networking Apps</w:t>
+      </w:r>
+    </w:p>
+    <w:p>
+      <w:pPr>
+        <w:pStyle w:val="ListParagraph"/>
+        <w:numPr>
+          <w:ilvl w:val="1"/>
+          <w:numId w:val="1"/>
+        </w:numPr>
+        <w:rPr>
+          <w:rFonts w:ascii="Arial" w:hAnsi="Arial" w:cs="Arial"/>
+          <w:sz w:val="24"/>
+          <w:szCs w:val="24"/>
+        </w:rPr>
+      </w:pPr>
+      <w:r>
+        <w:rPr>
+          <w:rFonts w:ascii="Arial" w:hAnsi="Arial" w:cs="Arial"/>
+          <w:sz w:val="24"/>
+          <w:szCs w:val="24"/>
+        </w:rPr>
+        <w:t>Working Communication apps</w:t>
+      </w:r>
+    </w:p>
+    <w:p>
+      <w:pPr>
+        <w:pStyle w:val="ListParagraph"/>
+        <w:numPr>
+          <w:ilvl w:val="1"/>
+          <w:numId w:val="1"/>
+        </w:numPr>
+        <w:rPr>
+          <w:rFonts w:ascii="Arial" w:hAnsi="Arial" w:cs="Arial"/>
+          <w:sz w:val="24"/>
+          <w:szCs w:val="24"/>
+        </w:rPr>
+      </w:pPr>
+      <w:r>
+        <w:rPr>
+          <w:rFonts w:ascii="Arial" w:hAnsi="Arial" w:cs="Arial"/>
+          <w:sz w:val="24"/>
+          <w:szCs w:val="24"/>
+        </w:rPr>
+        <w:t>Personal Communication Apps</w:t>
+      </w:r>
+    </w:p>
+    <w:p>
+      <w:pPr>
+        <w:pStyle w:val="ListParagraph"/>
+        <w:numPr>
+          <w:ilvl w:val="1"/>
+          <w:numId w:val="1"/>
+        </w:numPr>
+        <w:rPr>
+          <w:rFonts w:ascii="Arial" w:hAnsi="Arial" w:cs="Arial"/>
+          <w:sz w:val="24"/>
+          <w:szCs w:val="24"/>
+        </w:rPr>
+      </w:pPr>
+      <w:r>
+        <w:rPr>
+          <w:rFonts w:ascii="Arial" w:hAnsi="Arial" w:cs="Arial"/>
+          <w:sz w:val="24"/>
+          <w:szCs w:val="24"/>
+        </w:rPr>
+        <w:t>Business Related Apps</w:t>
+      </w:r>
+    </w:p>
+    <w:p>
+      <w:pPr>
+        <w:pStyle w:val="ListParagraph"/>
+        <w:numPr>
+          <w:ilvl w:val="1"/>
+          <w:numId w:val="1"/>
+        </w:numPr>
+        <w:rPr>
+          <w:rFonts w:ascii="Arial" w:hAnsi="Arial" w:cs="Arial"/>
+          <w:sz w:val="24"/>
+          <w:szCs w:val="24"/>
+        </w:rPr>
+      </w:pPr>
+      <w:r>
+        <w:rPr>
+          <w:rFonts w:ascii="Arial" w:hAnsi="Arial" w:cs="Arial"/>
+          <w:sz w:val="24"/>
+          <w:szCs w:val="24"/>
+        </w:rPr>
+        <w:t>Leisure Apps</w:t>
+      </w:r>
+    </w:p>
+    <w:p>
+      <w:pPr>
+        <w:pStyle w:val="ListParagraph"/>
+        <w:numPr>
+          <w:ilvl w:val="0"/>
+          <w:numId w:val="1"/>
+        </w:numPr>
+        <w:rPr>
+          <w:rFonts w:ascii="Arial" w:hAnsi="Arial" w:cs="Arial"/>
+          <w:sz w:val="24"/>
+          <w:szCs w:val="24"/>
+        </w:rPr>
+      </w:pPr>
+      <w:r>
+        <w:rPr>
+          <w:rFonts w:ascii="Arial" w:hAnsi="Arial" w:cs="Arial"/>
+          <w:sz w:val="24"/>
+          <w:szCs w:val="24"/>
+        </w:rPr>
+        <w:t>What question does it answer</w:t>
+      </w:r>
+    </w:p>
+    <w:p>
+      <w:pPr>
+        <w:pStyle w:val="ListParagraph"/>
+        <w:numPr>
+          <w:ilvl w:val="1"/>
+          <w:numId w:val="1"/>
+        </w:numPr>
+        <w:rPr>
+          <w:rFonts w:ascii="Arial" w:hAnsi="Arial" w:cs="Arial"/>
+          <w:sz w:val="24"/>
+          <w:szCs w:val="24"/>
+        </w:rPr>
+      </w:pPr>
+      <w:r>
+        <w:rPr>
+          <w:rFonts w:ascii="Arial" w:hAnsi="Arial" w:cs="Arial"/>
+          <w:sz w:val="24"/>
+          <w:szCs w:val="24"/>
+        </w:rPr>
+        <w:t>Is design, market driven or individual driven?</w:t>
+      </w:r>
+    </w:p>
+    <w:p>
+      <w:pPr>
+        <w:pStyle w:val="ListParagraph"/>
+        <w:numPr>
+          <w:ilvl w:val="1"/>
+          <w:numId w:val="1"/>
+        </w:numPr>
+        <w:rPr>
+          <w:rFonts w:ascii="Arial" w:hAnsi="Arial" w:cs="Arial"/>
+          <w:sz w:val="24"/>
+          <w:szCs w:val="24"/>
+        </w:rPr>
+      </w:pPr>
+      <w:r>
+        <w:rPr>
+          <w:rFonts w:ascii="Arial" w:hAnsi="Arial" w:cs="Arial"/>
+          <w:sz w:val="24"/>
+          <w:szCs w:val="24"/>
+        </w:rPr>
+        <w:t>What is the nature of their influences?</w:t>
+      </w:r>
+    </w:p>
+    <w:p>
+      <w:pPr>
+        <w:pStyle w:val="ListParagraph"/>
+        <w:numPr>
+          <w:ilvl w:val="1"/>
+          <w:numId w:val="1"/>
+        </w:numPr>
+        <w:rPr>
+          <w:rFonts w:ascii="Arial" w:hAnsi="Arial" w:cs="Arial"/>
+          <w:sz w:val="24"/>
+          <w:szCs w:val="24"/>
+        </w:rPr>
+      </w:pPr>
+      <w:r>
+        <w:rPr>
+          <w:rFonts w:ascii="Arial" w:hAnsi="Arial" w:cs="Arial"/>
+          <w:sz w:val="24"/>
+          <w:szCs w:val="24"/>
+        </w:rPr>
+        <w:t>What are the implications in the design process</w:t>
+      </w:r>
+      <w:r>
+        <w:rPr>
+          <w:rFonts w:ascii="Arial" w:hAnsi="Arial" w:cs="Arial"/>
+          <w:sz w:val="24"/>
+          <w:szCs w:val="24"/>
+        </w:rPr>
+        <w:t>?</w:t>
+      </w:r>
+    </w:p>
+    <w:p>
+      <w:pPr>
+        <w:pStyle w:val="ListParagraph"/>
+        <w:numPr>
+          <w:ilvl w:val="0"/>
+          <w:numId w:val="1"/>
+        </w:numPr>
+        <w:rPr>
+          <w:rFonts w:ascii="Arial" w:hAnsi="Arial" w:cs="Arial"/>
+          <w:sz w:val="24"/>
+          <w:szCs w:val="24"/>
+        </w:rPr>
+      </w:pPr>
+      <w:r>
+        <w:rPr>
+          <w:rFonts w:ascii="Arial" w:hAnsi="Arial" w:cs="Arial"/>
+          <w:sz w:val="24"/>
+          <w:szCs w:val="24"/>
+        </w:rPr>
+        <w:t>Research to backup</w:t>
+      </w:r>
+    </w:p>
+    <w:p>
+      <w:pPr>
+        <w:rPr>
+          <w:rFonts w:ascii="Arial" w:hAnsi="Arial" w:cs="Arial"/>
+          <w:sz w:val="24"/>
+          <w:szCs w:val="24"/>
+        </w:rPr>
+      </w:pPr>
+      <w:r>
+        <w:rPr>
+          <w:rFonts w:ascii="Arial" w:hAnsi="Arial" w:cs="Arial"/>
+          <w:sz w:val="24"/>
+          <w:szCs w:val="24"/>
+        </w:rPr>
+        <w:t>(6) Do you use your mobile gadget to do your essays, reaction papers, business files and other paper work that requires a one to two page submission?</w:t>
+      </w:r>
+    </w:p>
+    <w:p>
+      <w:pPr>
+        <w:pStyle w:val="ListParagraph"/>
+        <w:numPr>
+          <w:ilvl w:val="0"/>
+          <w:numId w:val="1"/>
+        </w:numPr>
+        <w:rPr>
+          <w:rFonts w:ascii="Arial" w:hAnsi="Arial" w:cs="Arial"/>
+          <w:sz w:val="24"/>
+          <w:szCs w:val="24"/>
+        </w:rPr>
+      </w:pPr>
+      <w:r>
+        <w:rPr>
+          <w:rFonts w:ascii="Arial" w:hAnsi="Arial" w:cs="Arial"/>
+          <w:sz w:val="24"/>
+          <w:szCs w:val="24"/>
+        </w:rPr>
+        <w:t>Choices</w:t>
+      </w:r>
+      <w:r>
+        <w:rPr>
+          <w:rFonts w:ascii="Arial" w:hAnsi="Arial" w:cs="Arial"/>
+          <w:sz w:val="24"/>
+          <w:szCs w:val="24"/>
+        </w:rPr>
+        <w:t xml:space="preserve"> </w:t>
+      </w:r>
+      <w:r>
+        <w:rPr>
+          <w:rFonts w:ascii="Arial" w:hAnsi="Arial" w:cs="Arial"/>
+          <w:b/>
+          <w:sz w:val="24"/>
+          <w:szCs w:val="24"/>
+        </w:rPr>
+        <w:t>(Yes or No)</w:t>
+      </w:r>
+    </w:p>
+    <w:p>
+      <w:pPr>
+        <w:pStyle w:val="ListParagraph"/>
+        <w:numPr>
+          <w:ilvl w:val="0"/>
+          <w:numId w:val="1"/>
+        </w:numPr>
+        <w:rPr>
+          <w:rFonts w:ascii="Arial" w:hAnsi="Arial" w:cs="Arial"/>
+          <w:sz w:val="24"/>
+          <w:szCs w:val="24"/>
+        </w:rPr>
+      </w:pPr>
+      <w:r>
+        <w:rPr>
+          <w:rFonts w:ascii="Arial" w:hAnsi="Arial" w:cs="Arial"/>
+          <w:sz w:val="24"/>
+          <w:szCs w:val="24"/>
+        </w:rPr>
+        <w:t>Implication of each choice</w:t>
+      </w:r>
+    </w:p>
+    <w:p>
+      <w:pPr>
+        <w:pStyle w:val="ListParagraph"/>
+        <w:numPr>
+          <w:ilvl w:val="1"/>
+          <w:numId w:val="1"/>
+        </w:numPr>
+        <w:rPr>
+          <w:rFonts w:ascii="Arial" w:hAnsi="Arial" w:cs="Arial"/>
+          <w:sz w:val="24"/>
+          <w:szCs w:val="24"/>
+        </w:rPr>
+      </w:pPr>
+      <w:r>
+        <w:rPr>
+          <w:rFonts w:ascii="Arial" w:hAnsi="Arial" w:cs="Arial"/>
+          <w:sz w:val="24"/>
+          <w:szCs w:val="24"/>
+        </w:rPr>
+        <w:t>Yes</w:t>
+      </w:r>
+    </w:p>
+    <w:p>
+      <w:pPr>
+        <w:pStyle w:val="ListParagraph"/>
+        <w:numPr>
+          <w:ilvl w:val="1"/>
+          <w:numId w:val="1"/>
+        </w:numPr>
+        <w:rPr>
+          <w:rFonts w:ascii="Arial" w:hAnsi="Arial" w:cs="Arial"/>
+          <w:sz w:val="24"/>
+          <w:szCs w:val="24"/>
+        </w:rPr>
+      </w:pPr>
+      <w:r>
+        <w:rPr>
+          <w:rFonts w:ascii="Arial" w:hAnsi="Arial" w:cs="Arial"/>
+          <w:sz w:val="24"/>
+          <w:szCs w:val="24"/>
+        </w:rPr>
+        <w:t>No</w:t>
       </w:r>
       <w:bookmarkStart w:id="0" w:name="_GoBack"/>
       <w:bookmarkEnd w:id="0"/>
+    </w:p>
+    <w:p>
+      <w:pPr>
+        <w:pStyle w:val="ListParagraph"/>
+        <w:numPr>
+          <w:ilvl w:val="0"/>
+          <w:numId w:val="1"/>
+        </w:numPr>
+        <w:rPr>
+          <w:rFonts w:ascii="Arial" w:hAnsi="Arial" w:cs="Arial"/>
+          <w:sz w:val="24"/>
+          <w:szCs w:val="24"/>
+        </w:rPr>
+      </w:pPr>
+      <w:r>
+        <w:rPr>
+          <w:rFonts w:ascii="Arial" w:hAnsi="Arial" w:cs="Arial"/>
+          <w:sz w:val="24"/>
+          <w:szCs w:val="24"/>
+        </w:rPr>
+        <w:t>What question does it answer</w:t>
+      </w:r>
+    </w:p>
+    <w:p>
+      <w:pPr>
+        <w:pStyle w:val="ListParagraph"/>
+        <w:numPr>
+          <w:ilvl w:val="1"/>
+          <w:numId w:val="1"/>
+        </w:numPr>
+        <w:rPr>
+          <w:rFonts w:ascii="Arial" w:hAnsi="Arial" w:cs="Arial"/>
+          <w:sz w:val="24"/>
+          <w:szCs w:val="24"/>
+        </w:rPr>
+      </w:pPr>
+      <w:r>
+        <w:rPr>
+          <w:rFonts w:ascii="Arial" w:hAnsi="Arial" w:cs="Arial"/>
+          <w:sz w:val="24"/>
+          <w:szCs w:val="24"/>
+        </w:rPr>
+        <w:t>What is the nature of their influences?</w:t>
+      </w:r>
+    </w:p>
+    <w:p>
+      <w:pPr>
+        <w:pStyle w:val="ListParagraph"/>
+        <w:numPr>
+          <w:ilvl w:val="0"/>
+          <w:numId w:val="1"/>
+        </w:numPr>
+        <w:rPr>
+          <w:rFonts w:ascii="Arial" w:hAnsi="Arial" w:cs="Arial"/>
+          <w:sz w:val="24"/>
+          <w:szCs w:val="24"/>
+        </w:rPr>
+      </w:pPr>
+      <w:r>
+        <w:rPr>
+          <w:rFonts w:ascii="Arial" w:hAnsi="Arial" w:cs="Arial"/>
+          <w:sz w:val="24"/>
+          <w:szCs w:val="24"/>
+        </w:rPr>
+        <w:t>Research to backup</w:t>
+      </w:r>
+    </w:p>
+    <w:p>
+      <w:pPr>
+        <w:rPr>
+          <w:rFonts w:ascii="Arial" w:hAnsi="Arial" w:cs="Arial"/>
+          <w:color w:val="FF0000"/>
+          <w:sz w:val="24"/>
+          <w:szCs w:val="24"/>
+        </w:rPr>
+      </w:pPr>
+      <w:r>
+        <w:rPr>
+          <w:rFonts w:ascii="Arial" w:hAnsi="Arial" w:cs="Arial"/>
+          <w:color w:val="FF0000"/>
+          <w:sz w:val="24"/>
+          <w:szCs w:val="24"/>
+        </w:rPr>
+        <w:lastRenderedPageBreak/>
+        <w:t>(7) Do you download apps for security of your mobile gadgets?</w:t>
+      </w:r>
+    </w:p>
+    <w:p>
+      <w:pPr>
+        <w:rPr>
+          <w:rFonts w:ascii="Arial" w:hAnsi="Arial" w:cs="Arial"/>
+          <w:sz w:val="24"/>
+          <w:szCs w:val="24"/>
+        </w:rPr>
+      </w:pPr>
+      <w:r>
+        <w:rPr>
+          <w:rFonts w:ascii="Arial" w:hAnsi="Arial" w:cs="Arial"/>
+          <w:sz w:val="24"/>
+          <w:szCs w:val="24"/>
+        </w:rPr>
+        <w:t xml:space="preserve">(8) Based on </w:t>
+      </w:r>
+      <w:r>
+        <w:rPr>
+          <w:rFonts w:ascii="Arial" w:hAnsi="Arial" w:cs="Arial"/>
+          <w:sz w:val="24"/>
+          <w:szCs w:val="24"/>
+        </w:rPr>
+        <w:t>your opinion, which of the fol</w:t>
+      </w:r>
+      <w:r>
+        <w:rPr>
+          <w:rFonts w:ascii="Arial" w:hAnsi="Arial" w:cs="Arial"/>
+          <w:sz w:val="24"/>
+          <w:szCs w:val="24"/>
+        </w:rPr>
+        <w:t>l</w:t>
+      </w:r>
+      <w:r>
+        <w:rPr>
+          <w:rFonts w:ascii="Arial" w:hAnsi="Arial" w:cs="Arial"/>
+          <w:sz w:val="24"/>
+          <w:szCs w:val="24"/>
+        </w:rPr>
+        <w:t>o</w:t>
+      </w:r>
+      <w:r>
+        <w:rPr>
+          <w:rFonts w:ascii="Arial" w:hAnsi="Arial" w:cs="Arial"/>
+          <w:sz w:val="24"/>
+          <w:szCs w:val="24"/>
+        </w:rPr>
+        <w:t>wing fields could use the aid of the mobile app industry?</w:t>
+      </w:r>
+    </w:p>
+    <w:p>
+      <w:pPr>
+        <w:pStyle w:val="ListParagraph"/>
+        <w:numPr>
+          <w:ilvl w:val="0"/>
+          <w:numId w:val="1"/>
+        </w:numPr>
+        <w:rPr>
+          <w:rFonts w:ascii="Arial" w:hAnsi="Arial" w:cs="Arial"/>
+          <w:sz w:val="24"/>
+          <w:szCs w:val="24"/>
+        </w:rPr>
+      </w:pPr>
+      <w:r>
+        <w:rPr>
+          <w:rFonts w:ascii="Arial" w:hAnsi="Arial" w:cs="Arial"/>
+          <w:sz w:val="24"/>
+          <w:szCs w:val="24"/>
+        </w:rPr>
+        <w:t>Choices</w:t>
+      </w:r>
+      <w:r>
+        <w:rPr>
+          <w:rFonts w:ascii="Arial" w:hAnsi="Arial" w:cs="Arial"/>
+          <w:sz w:val="24"/>
+          <w:szCs w:val="24"/>
+        </w:rPr>
+        <w:t xml:space="preserve"> </w:t>
+      </w:r>
+      <w:r>
+        <w:rPr>
+          <w:rFonts w:ascii="Arial" w:hAnsi="Arial" w:cs="Arial"/>
+          <w:b/>
+          <w:sz w:val="24"/>
+          <w:szCs w:val="24"/>
+        </w:rPr>
+        <w:t>(</w:t>
+      </w:r>
+      <w:r>
+        <w:rPr>
+          <w:rFonts w:ascii="Arial" w:hAnsi="Arial" w:cs="Arial"/>
+          <w:b/>
+          <w:sz w:val="24"/>
+          <w:szCs w:val="24"/>
+        </w:rPr>
+        <w:t>Marketing</w:t>
+      </w:r>
+      <w:r>
+        <w:rPr>
+          <w:rFonts w:ascii="Arial" w:hAnsi="Arial" w:cs="Arial"/>
+          <w:b/>
+          <w:sz w:val="24"/>
+          <w:szCs w:val="24"/>
+        </w:rPr>
+        <w:t xml:space="preserve">, </w:t>
+      </w:r>
+      <w:r>
+        <w:rPr>
+          <w:rFonts w:ascii="Arial" w:hAnsi="Arial" w:cs="Arial"/>
+          <w:b/>
+          <w:sz w:val="24"/>
+          <w:szCs w:val="24"/>
+        </w:rPr>
+        <w:t>Advertising</w:t>
+      </w:r>
+      <w:r>
+        <w:rPr>
+          <w:rFonts w:ascii="Arial" w:hAnsi="Arial" w:cs="Arial"/>
+          <w:b/>
+          <w:sz w:val="24"/>
+          <w:szCs w:val="24"/>
+        </w:rPr>
+        <w:t xml:space="preserve">, </w:t>
+      </w:r>
+      <w:r>
+        <w:rPr>
+          <w:rFonts w:ascii="Arial" w:hAnsi="Arial" w:cs="Arial"/>
+          <w:b/>
+          <w:sz w:val="24"/>
+          <w:szCs w:val="24"/>
+        </w:rPr>
+        <w:t>Business Processes</w:t>
+      </w:r>
+      <w:r>
+        <w:rPr>
+          <w:rFonts w:ascii="Arial" w:hAnsi="Arial" w:cs="Arial"/>
+          <w:b/>
+          <w:sz w:val="24"/>
+          <w:szCs w:val="24"/>
+        </w:rPr>
+        <w:t xml:space="preserve">, </w:t>
+      </w:r>
+      <w:r>
+        <w:rPr>
+          <w:rFonts w:ascii="Arial" w:hAnsi="Arial" w:cs="Arial"/>
+          <w:b/>
+          <w:sz w:val="24"/>
+          <w:szCs w:val="24"/>
+        </w:rPr>
+        <w:t>Communication</w:t>
+      </w:r>
+      <w:r>
+        <w:rPr>
+          <w:rFonts w:ascii="Arial" w:hAnsi="Arial" w:cs="Arial"/>
+          <w:b/>
+          <w:sz w:val="24"/>
+          <w:szCs w:val="24"/>
+        </w:rPr>
+        <w:t xml:space="preserve">, </w:t>
+      </w:r>
+      <w:r>
+        <w:rPr>
+          <w:rFonts w:ascii="Arial" w:hAnsi="Arial" w:cs="Arial"/>
+          <w:b/>
+          <w:sz w:val="24"/>
+          <w:szCs w:val="24"/>
+        </w:rPr>
+        <w:t>Content Management</w:t>
+      </w:r>
+      <w:r>
+        <w:rPr>
+          <w:rFonts w:ascii="Arial" w:hAnsi="Arial" w:cs="Arial"/>
+          <w:b/>
+          <w:sz w:val="24"/>
+          <w:szCs w:val="24"/>
+        </w:rPr>
+        <w:t>)</w:t>
+      </w:r>
+    </w:p>
+    <w:p>
+      <w:pPr>
+        <w:pStyle w:val="ListParagraph"/>
+        <w:numPr>
+          <w:ilvl w:val="0"/>
+          <w:numId w:val="1"/>
+        </w:numPr>
+        <w:rPr>
+          <w:rFonts w:ascii="Arial" w:hAnsi="Arial" w:cs="Arial"/>
+          <w:sz w:val="24"/>
+          <w:szCs w:val="24"/>
+        </w:rPr>
+      </w:pPr>
+      <w:r>
+        <w:rPr>
+          <w:rFonts w:ascii="Arial" w:hAnsi="Arial" w:cs="Arial"/>
+          <w:sz w:val="24"/>
+          <w:szCs w:val="24"/>
+        </w:rPr>
+        <w:t>Implication of each choice</w:t>
+      </w:r>
+    </w:p>
+    <w:p>
+      <w:pPr>
+        <w:pStyle w:val="ListParagraph"/>
+        <w:numPr>
+          <w:ilvl w:val="1"/>
+          <w:numId w:val="1"/>
+        </w:numPr>
+        <w:rPr>
+          <w:rFonts w:ascii="Arial" w:hAnsi="Arial" w:cs="Arial"/>
+          <w:sz w:val="24"/>
+          <w:szCs w:val="24"/>
+        </w:rPr>
+      </w:pPr>
+      <w:r>
+        <w:rPr>
+          <w:rFonts w:ascii="Arial" w:hAnsi="Arial" w:cs="Arial"/>
+          <w:sz w:val="24"/>
+          <w:szCs w:val="24"/>
+        </w:rPr>
+        <w:t>Marketing</w:t>
+      </w:r>
+    </w:p>
+    <w:p>
+      <w:pPr>
+        <w:pStyle w:val="ListParagraph"/>
+        <w:numPr>
+          <w:ilvl w:val="1"/>
+          <w:numId w:val="1"/>
+        </w:numPr>
+        <w:rPr>
+          <w:rFonts w:ascii="Arial" w:hAnsi="Arial" w:cs="Arial"/>
+          <w:sz w:val="24"/>
+          <w:szCs w:val="24"/>
+        </w:rPr>
+      </w:pPr>
+      <w:r>
+        <w:rPr>
+          <w:rFonts w:ascii="Arial" w:hAnsi="Arial" w:cs="Arial"/>
+          <w:sz w:val="24"/>
+          <w:szCs w:val="24"/>
+        </w:rPr>
+        <w:t>Advertising</w:t>
+      </w:r>
+    </w:p>
+    <w:p>
+      <w:pPr>
+        <w:pStyle w:val="ListParagraph"/>
+        <w:numPr>
+          <w:ilvl w:val="1"/>
+          <w:numId w:val="1"/>
+        </w:numPr>
+        <w:rPr>
+          <w:rFonts w:ascii="Arial" w:hAnsi="Arial" w:cs="Arial"/>
+          <w:sz w:val="24"/>
+          <w:szCs w:val="24"/>
+        </w:rPr>
+      </w:pPr>
+      <w:r>
+        <w:rPr>
+          <w:rFonts w:ascii="Arial" w:hAnsi="Arial" w:cs="Arial"/>
+          <w:sz w:val="24"/>
+          <w:szCs w:val="24"/>
+        </w:rPr>
+        <w:t>Business Processes</w:t>
+      </w:r>
+    </w:p>
+    <w:p>
+      <w:pPr>
+        <w:pStyle w:val="ListParagraph"/>
+        <w:numPr>
+          <w:ilvl w:val="1"/>
+          <w:numId w:val="1"/>
+        </w:numPr>
+        <w:rPr>
+          <w:rFonts w:ascii="Arial" w:hAnsi="Arial" w:cs="Arial"/>
+          <w:sz w:val="24"/>
+          <w:szCs w:val="24"/>
+        </w:rPr>
+      </w:pPr>
+      <w:r>
+        <w:rPr>
+          <w:rFonts w:ascii="Arial" w:hAnsi="Arial" w:cs="Arial"/>
+          <w:sz w:val="24"/>
+          <w:szCs w:val="24"/>
+        </w:rPr>
+        <w:t>Communication</w:t>
+      </w:r>
+    </w:p>
+    <w:p>
+      <w:pPr>
+        <w:pStyle w:val="ListParagraph"/>
+        <w:numPr>
+          <w:ilvl w:val="1"/>
+          <w:numId w:val="1"/>
+        </w:numPr>
+        <w:rPr>
+          <w:rFonts w:ascii="Arial" w:hAnsi="Arial" w:cs="Arial"/>
+          <w:sz w:val="24"/>
+          <w:szCs w:val="24"/>
+        </w:rPr>
+      </w:pPr>
+      <w:r>
+        <w:rPr>
+          <w:rFonts w:ascii="Arial" w:hAnsi="Arial" w:cs="Arial"/>
+          <w:sz w:val="24"/>
+          <w:szCs w:val="24"/>
+        </w:rPr>
+        <w:t>Content Management</w:t>
+      </w:r>
+    </w:p>
+    <w:p>
+      <w:pPr>
+        <w:pStyle w:val="ListParagraph"/>
+        <w:numPr>
+          <w:ilvl w:val="0"/>
+          <w:numId w:val="1"/>
+        </w:numPr>
+        <w:rPr>
+          <w:rFonts w:ascii="Arial" w:hAnsi="Arial" w:cs="Arial"/>
+          <w:sz w:val="24"/>
+          <w:szCs w:val="24"/>
+        </w:rPr>
+      </w:pPr>
+      <w:r>
+        <w:rPr>
+          <w:rFonts w:ascii="Arial" w:hAnsi="Arial" w:cs="Arial"/>
+          <w:sz w:val="24"/>
+          <w:szCs w:val="24"/>
+        </w:rPr>
+        <w:t>What question does it answer</w:t>
+      </w:r>
+    </w:p>
+    <w:p>
+      <w:pPr>
+        <w:pStyle w:val="ListParagraph"/>
+        <w:numPr>
+          <w:ilvl w:val="1"/>
+          <w:numId w:val="1"/>
+        </w:numPr>
+        <w:rPr>
+          <w:rFonts w:ascii="Arial" w:hAnsi="Arial" w:cs="Arial"/>
+          <w:sz w:val="24"/>
+          <w:szCs w:val="24"/>
+        </w:rPr>
+      </w:pPr>
+      <w:r>
+        <w:rPr>
+          <w:rFonts w:ascii="Arial" w:hAnsi="Arial" w:cs="Arial"/>
+          <w:sz w:val="24"/>
+          <w:szCs w:val="24"/>
+        </w:rPr>
+        <w:t>Is design, market driven or individual driven?</w:t>
+      </w:r>
+    </w:p>
+    <w:p>
+      <w:pPr>
+        <w:pStyle w:val="ListParagraph"/>
+        <w:numPr>
+          <w:ilvl w:val="1"/>
+          <w:numId w:val="1"/>
+        </w:numPr>
+        <w:rPr>
+          <w:rFonts w:ascii="Arial" w:hAnsi="Arial" w:cs="Arial"/>
+          <w:sz w:val="24"/>
+          <w:szCs w:val="24"/>
+        </w:rPr>
+      </w:pPr>
+      <w:r>
+        <w:rPr>
+          <w:rFonts w:ascii="Arial" w:hAnsi="Arial" w:cs="Arial"/>
+          <w:sz w:val="24"/>
+          <w:szCs w:val="24"/>
+        </w:rPr>
+        <w:t>Who are the actors in the design of the apps?</w:t>
+      </w:r>
+    </w:p>
+    <w:p>
+      <w:pPr>
+        <w:pStyle w:val="ListParagraph"/>
+        <w:numPr>
+          <w:ilvl w:val="0"/>
+          <w:numId w:val="1"/>
+        </w:numPr>
+        <w:rPr>
+          <w:rFonts w:ascii="Arial" w:hAnsi="Arial" w:cs="Arial"/>
+          <w:sz w:val="24"/>
+          <w:szCs w:val="24"/>
+        </w:rPr>
+      </w:pPr>
+      <w:r>
+        <w:rPr>
+          <w:rFonts w:ascii="Arial" w:hAnsi="Arial" w:cs="Arial"/>
+          <w:sz w:val="24"/>
+          <w:szCs w:val="24"/>
+        </w:rPr>
+        <w:t>Research to backup</w:t>
+      </w:r>
+    </w:p>
+    <w:p>
+      <w:pPr>
+        <w:rPr>
+          <w:rFonts w:ascii="Arial" w:hAnsi="Arial" w:cs="Arial"/>
+          <w:color w:val="FF0000"/>
+          <w:sz w:val="24"/>
+          <w:szCs w:val="24"/>
+        </w:rPr>
+      </w:pPr>
+      <w:r>
+        <w:rPr>
+          <w:rFonts w:ascii="Arial" w:hAnsi="Arial" w:cs="Arial"/>
+          <w:color w:val="FF0000"/>
+          <w:sz w:val="24"/>
+          <w:szCs w:val="24"/>
+        </w:rPr>
+        <w:t>(9) Are you interested to be involved in the designing of a mobile application?</w:t>
+      </w:r>
+    </w:p>
+    <w:p>
+      <w:pPr>
+        <w:rPr>
+          <w:rFonts w:ascii="Arial" w:hAnsi="Arial" w:cs="Arial"/>
+          <w:color w:val="FF0000"/>
+          <w:sz w:val="24"/>
+          <w:szCs w:val="24"/>
+        </w:rPr>
+      </w:pPr>
+      <w:r>
+        <w:rPr>
+          <w:rFonts w:ascii="Arial" w:hAnsi="Arial" w:cs="Arial"/>
+          <w:color w:val="FF0000"/>
+          <w:sz w:val="24"/>
+          <w:szCs w:val="24"/>
+        </w:rPr>
+        <w:t>(10) Are you interested to be involved in the development of a mobile application?</w:t>
+      </w:r>
     </w:p>
     <w:sectPr>
       <w:pgSz w:w="12240" w:h="15840"/>
@@ -29,6 +1350,127 @@
     </w:sectPr>
   </w:body>
 </w:document>
+</file>
+
+<file path=word/numbering.xml><?xml version="1.0" encoding="utf-8"?>
+<w:numbering xmlns:wpc="http://schemas.microsoft.com/office/word/2010/wordprocessingCanvas" xmlns:mc="http://schemas.openxmlformats.org/markup-compatibility/2006" xmlns:o="urn:schemas-microsoft-com:office:office" xmlns:r="http://schemas.openxmlformats.org/officeDocument/2006/relationships" xmlns:m="http://schemas.openxmlformats.org/officeDocument/2006/math" xmlns:v="urn:schemas-microsoft-com:vml" xmlns:wp14="http://schemas.microsoft.com/office/word/2010/wordprocessingDrawing" xmlns:wp="http://schemas.openxmlformats.org/drawingml/2006/wordprocessingDrawing" xmlns:w10="urn:schemas-microsoft-com:office:word" xmlns:w="http://schemas.openxmlformats.org/wordprocessingml/2006/main" xmlns:w14="http://schemas.microsoft.com/office/word/2010/wordml" xmlns:w15="http://schemas.microsoft.com/office/word/2012/wordml" xmlns:wpg="http://schemas.microsoft.com/office/word/2010/wordprocessingGroup" xmlns:wpi="http://schemas.microsoft.com/office/word/2010/wordprocessingInk" xmlns:wne="http://schemas.microsoft.com/office/word/2006/wordml" xmlns:wps="http://schemas.microsoft.com/office/word/2010/wordprocessingShape" mc:Ignorable="w14 w15 wp14">
+  <w:abstractNum w:abstractNumId="0">
+    <w:nsid w:val="0D657FD1"/>
+    <w:multiLevelType w:val="hybridMultilevel"/>
+    <w:tmpl w:val="ABC4EC58"/>
+    <w:lvl w:ilvl="0" w:tplc="34090001">
+      <w:start w:val="1"/>
+      <w:numFmt w:val="bullet"/>
+      <w:lvlText w:val=""/>
+      <w:lvlJc w:val="left"/>
+      <w:pPr>
+        <w:ind w:left="720" w:hanging="360"/>
+      </w:pPr>
+      <w:rPr>
+        <w:rFonts w:ascii="Symbol" w:hAnsi="Symbol" w:hint="default"/>
+      </w:rPr>
+    </w:lvl>
+    <w:lvl w:ilvl="1" w:tplc="34090003">
+      <w:start w:val="1"/>
+      <w:numFmt w:val="bullet"/>
+      <w:lvlText w:val="o"/>
+      <w:lvlJc w:val="left"/>
+      <w:pPr>
+        <w:ind w:left="1440" w:hanging="360"/>
+      </w:pPr>
+      <w:rPr>
+        <w:rFonts w:ascii="Courier New" w:hAnsi="Courier New" w:cs="Courier New" w:hint="default"/>
+      </w:rPr>
+    </w:lvl>
+    <w:lvl w:ilvl="2" w:tplc="34090005">
+      <w:start w:val="1"/>
+      <w:numFmt w:val="bullet"/>
+      <w:lvlText w:val=""/>
+      <w:lvlJc w:val="left"/>
+      <w:pPr>
+        <w:ind w:left="2160" w:hanging="360"/>
+      </w:pPr>
+      <w:rPr>
+        <w:rFonts w:ascii="Wingdings" w:hAnsi="Wingdings" w:hint="default"/>
+      </w:rPr>
+    </w:lvl>
+    <w:lvl w:ilvl="3" w:tplc="34090001" w:tentative="1">
+      <w:start w:val="1"/>
+      <w:numFmt w:val="bullet"/>
+      <w:lvlText w:val=""/>
+      <w:lvlJc w:val="left"/>
+      <w:pPr>
+        <w:ind w:left="2880" w:hanging="360"/>
+      </w:pPr>
+      <w:rPr>
+        <w:rFonts w:ascii="Symbol" w:hAnsi="Symbol" w:hint="default"/>
+      </w:rPr>
+    </w:lvl>
+    <w:lvl w:ilvl="4" w:tplc="34090003" w:tentative="1">
+      <w:start w:val="1"/>
+      <w:numFmt w:val="bullet"/>
+      <w:lvlText w:val="o"/>
+      <w:lvlJc w:val="left"/>
+      <w:pPr>
+        <w:ind w:left="3600" w:hanging="360"/>
+      </w:pPr>
+      <w:rPr>
+        <w:rFonts w:ascii="Courier New" w:hAnsi="Courier New" w:cs="Courier New" w:hint="default"/>
+      </w:rPr>
+    </w:lvl>
+    <w:lvl w:ilvl="5" w:tplc="34090005" w:tentative="1">
+      <w:start w:val="1"/>
+      <w:numFmt w:val="bullet"/>
+      <w:lvlText w:val=""/>
+      <w:lvlJc w:val="left"/>
+      <w:pPr>
+        <w:ind w:left="4320" w:hanging="360"/>
+      </w:pPr>
+      <w:rPr>
+        <w:rFonts w:ascii="Wingdings" w:hAnsi="Wingdings" w:hint="default"/>
+      </w:rPr>
+    </w:lvl>
+    <w:lvl w:ilvl="6" w:tplc="34090001" w:tentative="1">
+      <w:start w:val="1"/>
+      <w:numFmt w:val="bullet"/>
+      <w:lvlText w:val=""/>
+      <w:lvlJc w:val="left"/>
+      <w:pPr>
+        <w:ind w:left="5040" w:hanging="360"/>
+      </w:pPr>
+      <w:rPr>
+        <w:rFonts w:ascii="Symbol" w:hAnsi="Symbol" w:hint="default"/>
+      </w:rPr>
+    </w:lvl>
+    <w:lvl w:ilvl="7" w:tplc="34090003" w:tentative="1">
+      <w:start w:val="1"/>
+      <w:numFmt w:val="bullet"/>
+      <w:lvlText w:val="o"/>
+      <w:lvlJc w:val="left"/>
+      <w:pPr>
+        <w:ind w:left="5760" w:hanging="360"/>
+      </w:pPr>
+      <w:rPr>
+        <w:rFonts w:ascii="Courier New" w:hAnsi="Courier New" w:cs="Courier New" w:hint="default"/>
+      </w:rPr>
+    </w:lvl>
+    <w:lvl w:ilvl="8" w:tplc="34090005" w:tentative="1">
+      <w:start w:val="1"/>
+      <w:numFmt w:val="bullet"/>
+      <w:lvlText w:val=""/>
+      <w:lvlJc w:val="left"/>
+      <w:pPr>
+        <w:ind w:left="6480" w:hanging="360"/>
+      </w:pPr>
+      <w:rPr>
+        <w:rFonts w:ascii="Wingdings" w:hAnsi="Wingdings" w:hint="default"/>
+      </w:rPr>
+    </w:lvl>
+  </w:abstractNum>
+  <w:num w:numId="1">
+    <w:abstractNumId w:val="0"/>
+  </w:num>
+</w:numbering>
 </file>
 
 <file path=word/styles.xml><?xml version="1.0" encoding="utf-8"?>
@@ -428,7 +1870,6 @@
   <w:style w:type="character" w:default="1" w:styleId="DefaultParagraphFont">
     <w:name w:val="Default Paragraph Font"/>
     <w:uiPriority w:val="1"/>
-    <w:semiHidden/>
     <w:unhideWhenUsed/>
   </w:style>
   <w:style w:type="table" w:default="1" w:styleId="TableNormal">
@@ -451,6 +1892,17 @@
     <w:uiPriority w:val="99"/>
     <w:semiHidden/>
     <w:unhideWhenUsed/>
+  </w:style>
+  <w:style w:type="paragraph" w:styleId="ListParagraph">
+    <w:name w:val="List Paragraph"/>
+    <w:basedOn w:val="Normal"/>
+    <w:uiPriority w:val="34"/>
+    <w:qFormat/>
+    <w:rsid w:val="00E82B84"/>
+    <w:pPr>
+      <w:ind w:left="720"/>
+      <w:contextualSpacing/>
+    </w:pPr>
   </w:style>
 </w:styles>
 </file>

</xml_diff>